<commit_message>
Restliche Bilder und Resultate Beendet
</commit_message>
<xml_diff>
--- a/Sonstiges/Kurzfassung_DE.docx
+++ b/Sonstiges/Kurzfassung_DE.docx
@@ -32,6 +32,8 @@
           <w:lang w:eastAsia="de-AT"/>
         </w:rPr>
       </w:pPr>
+      <w:bookmarkStart w:id="0" w:name="_GoBack"/>
+      <w:bookmarkEnd w:id="0"/>
       <w:r>
         <w:rPr>
           <w:rFonts w:eastAsia="Times New Roman" w:cstheme="minorHAnsi"/>
@@ -454,8 +456,6 @@
           <w:lang w:eastAsia="de-AT"/>
         </w:rPr>
       </w:pPr>
-      <w:bookmarkStart w:id="0" w:name="_GoBack"/>
-      <w:bookmarkEnd w:id="0"/>
     </w:p>
     <w:p>
       <w:pPr>
@@ -604,14 +604,27 @@
     <w:r>
       <w:tab/>
     </w:r>
-    <w:fldSimple w:instr=" FILENAME   \* MERGEFORMAT ">
-      <w:r>
-        <w:rPr>
-          <w:noProof/>
-        </w:rPr>
-        <w:t>Zusammenfassung_2A4.docx</w:t>
-      </w:r>
-    </w:fldSimple>
+    <w:r>
+      <w:fldChar w:fldCharType="begin"/>
+    </w:r>
+    <w:r>
+      <w:instrText xml:space="preserve"> FILENAME   \* MERGEFORMAT </w:instrText>
+    </w:r>
+    <w:r>
+      <w:fldChar w:fldCharType="separate"/>
+    </w:r>
+    <w:r>
+      <w:rPr>
+        <w:noProof/>
+      </w:rPr>
+      <w:t>Kurzfassung_DE.docx</w:t>
+    </w:r>
+    <w:r>
+      <w:rPr>
+        <w:noProof/>
+      </w:rPr>
+      <w:fldChar w:fldCharType="end"/>
+    </w:r>
     <w:r>
       <w:tab/>
       <w:t xml:space="preserve"> Seite </w:t>

</xml_diff>